<commit_message>
Updated references in documentation to GOV.UK Toolkit
</commit_message>
<xml_diff>
--- a/Outreach GOV.UK Toolkit/Outreach 11 GOV.UK Toolkit/Outreach GOV.UK Toolkit Readme.docx
+++ b/Outreach GOV.UK Toolkit/Outreach 11 GOV.UK Toolkit/Outreach GOV.UK Toolkit Readme.docx
@@ -4,6 +4,7 @@
   <w:body>
     <w:p>
       <w:bookmarkStart w:id="0" w:name="_GoBack"/>
+      <w:bookmarkEnd w:id="0"/>
     </w:p>
     <w:p>
       <w:pPr>
@@ -31,7 +32,7 @@
           <w:sz w:val="48"/>
           <w:szCs w:val="48"/>
         </w:rPr>
-        <w:t>GDS Toolkit</w:t>
+        <w:t>GOV.UK Toolkit</w:t>
       </w:r>
       <w:r>
         <w:rPr>
@@ -152,7 +153,19 @@
         <w:rPr>
           <w:lang w:eastAsia="x-none"/>
         </w:rPr>
-        <w:t>This is a cut-down version of the GDS Toolkit designed especially for Outreach 11 systems.</w:t>
+        <w:t xml:space="preserve">This is a cut-down version of the </w:t>
+      </w:r>
+      <w:r>
+        <w:rPr>
+          <w:lang w:eastAsia="x-none"/>
+        </w:rPr>
+        <w:t>GOV.UK Toolkit</w:t>
+      </w:r>
+      <w:r>
+        <w:rPr>
+          <w:lang w:eastAsia="x-none"/>
+        </w:rPr>
+        <w:t xml:space="preserve"> designed especially for Outreach 11 systems.</w:t>
       </w:r>
     </w:p>
     <w:p>
@@ -180,53 +193,47 @@
         <w:rPr>
           <w:lang w:val="en-GB"/>
         </w:rPr>
-        <w:t xml:space="preserve">GDS </w:t>
-      </w:r>
-      <w:r>
+        <w:t>GOV.UK Toolkit</w:t>
+      </w:r>
+      <w:bookmarkEnd w:id="1"/>
+    </w:p>
+    <w:p>
+      <w:pPr>
+        <w:pStyle w:val="Heading2"/>
         <w:rPr>
           <w:lang w:val="en-GB"/>
         </w:rPr>
-        <w:t>t</w:t>
-      </w:r>
+      </w:pPr>
+      <w:bookmarkStart w:id="2" w:name="_Toc400715621"/>
       <w:r>
         <w:rPr>
           <w:lang w:val="en-GB"/>
         </w:rPr>
-        <w:t>oolkit</w:t>
-      </w:r>
-      <w:bookmarkEnd w:id="1"/>
-    </w:p>
-    <w:p>
-      <w:pPr>
-        <w:pStyle w:val="Heading2"/>
+        <w:t>Pre-</w:t>
+      </w:r>
+      <w:r>
         <w:rPr>
           <w:lang w:val="en-GB"/>
         </w:rPr>
-      </w:pPr>
-      <w:bookmarkStart w:id="2" w:name="_Toc400715621"/>
+        <w:t>r</w:t>
+      </w:r>
       <w:r>
         <w:rPr>
           <w:lang w:val="en-GB"/>
         </w:rPr>
-        <w:t>Pre-</w:t>
-      </w:r>
-      <w:r>
-        <w:rPr>
-          <w:lang w:val="en-GB"/>
-        </w:rPr>
-        <w:t>r</w:t>
-      </w:r>
-      <w:r>
-        <w:rPr>
-          <w:lang w:val="en-GB"/>
-        </w:rPr>
         <w:t>equisites</w:t>
       </w:r>
       <w:bookmarkEnd w:id="2"/>
     </w:p>
     <w:p>
       <w:r>
-        <w:t xml:space="preserve">Before installing the GDS Toolkit, you will need to have a copy of </w:t>
+        <w:t xml:space="preserve">Before installing the </w:t>
+      </w:r>
+      <w:r>
+        <w:t>GOV.UK Toolkit</w:t>
+      </w:r>
+      <w:r>
+        <w:t xml:space="preserve">, you will need to have a copy of </w:t>
       </w:r>
       <w:r>
         <w:rPr>
@@ -317,7 +324,19 @@
         <w:rPr>
           <w:lang w:eastAsia="x-none"/>
         </w:rPr>
-        <w:t xml:space="preserve"> directory of the GDS Toolkit release into your Outreach </w:t>
+        <w:t xml:space="preserve"> directory of the </w:t>
+      </w:r>
+      <w:r>
+        <w:rPr>
+          <w:lang w:eastAsia="x-none"/>
+        </w:rPr>
+        <w:t>GOV.UK Toolkit</w:t>
+      </w:r>
+      <w:r>
+        <w:rPr>
+          <w:lang w:eastAsia="x-none"/>
+        </w:rPr>
+        <w:t xml:space="preserve"> release into your Outreach </w:t>
       </w:r>
       <w:r>
         <w:rPr>
@@ -386,7 +405,19 @@
         <w:rPr>
           <w:lang w:eastAsia="x-none"/>
         </w:rPr>
-        <w:t xml:space="preserve"> directory of the GDS Toolkit release into your Outreach </w:t>
+        <w:t xml:space="preserve"> directory of the </w:t>
+      </w:r>
+      <w:r>
+        <w:rPr>
+          <w:lang w:eastAsia="x-none"/>
+        </w:rPr>
+        <w:t>GOV.UK Toolkit</w:t>
+      </w:r>
+      <w:r>
+        <w:rPr>
+          <w:lang w:eastAsia="x-none"/>
+        </w:rPr>
+        <w:t xml:space="preserve"> release into your Outreach </w:t>
       </w:r>
       <w:r>
         <w:rPr>
@@ -456,7 +487,19 @@
         <w:rPr>
           <w:lang w:eastAsia="x-none"/>
         </w:rPr>
-        <w:t xml:space="preserve"> directory of the GDS Toolkit release into your Outreach </w:t>
+        <w:t xml:space="preserve"> directory of the </w:t>
+      </w:r>
+      <w:r>
+        <w:rPr>
+          <w:lang w:eastAsia="x-none"/>
+        </w:rPr>
+        <w:t>GOV.UK Toolkit</w:t>
+      </w:r>
+      <w:r>
+        <w:rPr>
+          <w:lang w:eastAsia="x-none"/>
+        </w:rPr>
+        <w:t xml:space="preserve"> release into your Outreach </w:t>
       </w:r>
       <w:r>
         <w:rPr>
@@ -507,6 +550,7 @@
         <w:rPr>
           <w:lang w:eastAsia="x-none"/>
         </w:rPr>
+        <w:lastRenderedPageBreak/>
         <w:t xml:space="preserve">Copy </w:t>
       </w:r>
       <w:r>
@@ -533,7 +577,19 @@
         <w:rPr>
           <w:lang w:eastAsia="x-none"/>
         </w:rPr>
-        <w:t xml:space="preserve"> directory of the GDS Toolkit release into your Outreach </w:t>
+        <w:t xml:space="preserve"> directory of the </w:t>
+      </w:r>
+      <w:r>
+        <w:rPr>
+          <w:lang w:eastAsia="x-none"/>
+        </w:rPr>
+        <w:t>GOV.UK Toolkit</w:t>
+      </w:r>
+      <w:r>
+        <w:rPr>
+          <w:lang w:eastAsia="x-none"/>
+        </w:rPr>
+        <w:t xml:space="preserve"> release into your Outreach </w:t>
       </w:r>
       <w:r>
         <w:rPr>
@@ -584,7 +640,6 @@
         </w:numPr>
       </w:pPr>
       <w:r>
-        <w:lastRenderedPageBreak/>
         <w:t xml:space="preserve">Press Windows Key + R to open the </w:t>
       </w:r>
       <w:r>
@@ -693,7 +748,13 @@
         <w:rPr>
           <w:lang w:val="en-GB"/>
         </w:rPr>
-        <w:t>GDS toolkit features</w:t>
+        <w:t>GOV.UK Toolkit</w:t>
+      </w:r>
+      <w:r>
+        <w:rPr>
+          <w:lang w:val="en-GB"/>
+        </w:rPr>
+        <w:t xml:space="preserve"> features</w:t>
       </w:r>
       <w:bookmarkEnd w:id="4"/>
     </w:p>
@@ -756,7 +817,7 @@
           <w:lang w:eastAsia="en-GB"/>
         </w:rPr>
         <w:drawing>
-          <wp:inline distT="0" distB="0" distL="0" distR="0">
+          <wp:inline distT="0" distB="0" distL="0" distR="0" wp14:anchorId="043E87C4" wp14:editId="6DEB0E8A">
             <wp:extent cx="1028700" cy="457200"/>
             <wp:effectExtent l="0" t="0" r="0" b="0"/>
             <wp:docPr id="10" name="Picture 10"/>
@@ -841,7 +902,7 @@
           <w:lang w:eastAsia="en-GB"/>
         </w:rPr>
         <w:drawing>
-          <wp:inline distT="0" distB="0" distL="0" distR="0">
+          <wp:inline distT="0" distB="0" distL="0" distR="0" wp14:anchorId="6D99C801" wp14:editId="3F9AC294">
             <wp:extent cx="952500" cy="466725"/>
             <wp:effectExtent l="0" t="0" r="0" b="9525"/>
             <wp:docPr id="11" name="Picture 11"/>
@@ -920,7 +981,7 @@
           <w:lang w:eastAsia="en-GB"/>
         </w:rPr>
         <w:drawing>
-          <wp:inline distT="0" distB="0" distL="0" distR="0">
+          <wp:inline distT="0" distB="0" distL="0" distR="0" wp14:anchorId="2F27771E" wp14:editId="18117B17">
             <wp:extent cx="609600" cy="409575"/>
             <wp:effectExtent l="0" t="0" r="0" b="9525"/>
             <wp:docPr id="12" name="Picture 12"/>
@@ -979,7 +1040,19 @@
         <w:rPr>
           <w:lang w:eastAsia="x-none"/>
         </w:rPr>
-        <w:t xml:space="preserve">By default, a form configured to use the GDS toolkit will have a </w:t>
+        <w:t xml:space="preserve">By default, a form configured to use the </w:t>
+      </w:r>
+      <w:r>
+        <w:rPr>
+          <w:lang w:eastAsia="x-none"/>
+        </w:rPr>
+        <w:t>GOV.UK Toolkit</w:t>
+      </w:r>
+      <w:r>
+        <w:rPr>
+          <w:lang w:eastAsia="x-none"/>
+        </w:rPr>
+        <w:t xml:space="preserve"> will have a </w:t>
       </w:r>
       <w:r>
         <w:rPr>
@@ -1133,6 +1206,7 @@
         <w:rPr>
           <w:b/>
         </w:rPr>
+        <w:lastRenderedPageBreak/>
         <w:t>Micro text</w:t>
       </w:r>
       <w:r>
@@ -1154,7 +1228,6 @@
           <w:noProof/>
           <w:lang w:eastAsia="en-GB"/>
         </w:rPr>
-        <w:lastRenderedPageBreak/>
         <w:drawing>
           <wp:inline distT="0" distB="0" distL="0" distR="0">
             <wp:extent cx="3924300" cy="698948"/>
@@ -1852,7 +1925,6 @@
           </wp:inline>
         </w:drawing>
       </w:r>
-      <w:bookmarkEnd w:id="0"/>
     </w:p>
     <w:sectPr>
       <w:type w:val="continuous"/>
@@ -1917,7 +1989,7 @@
 
 <file path=word/numbering.xml><?xml version="1.0" encoding="utf-8"?>
 <w:numbering xmlns:wpc="http://schemas.microsoft.com/office/word/2010/wordprocessingCanvas" xmlns:mc="http://schemas.openxmlformats.org/markup-compatibility/2006" xmlns:o="urn:schemas-microsoft-com:office:office" xmlns:r="http://schemas.openxmlformats.org/officeDocument/2006/relationships" xmlns:m="http://schemas.openxmlformats.org/officeDocument/2006/math" xmlns:v="urn:schemas-microsoft-com:vml" xmlns:wp14="http://schemas.microsoft.com/office/word/2010/wordprocessingDrawing" xmlns:wp="http://schemas.openxmlformats.org/drawingml/2006/wordprocessingDrawing" xmlns:w10="urn:schemas-microsoft-com:office:word" xmlns:w="http://schemas.openxmlformats.org/wordprocessingml/2006/main" xmlns:w14="http://schemas.microsoft.com/office/word/2010/wordml" xmlns:w15="http://schemas.microsoft.com/office/word/2012/wordml" xmlns:wpg="http://schemas.microsoft.com/office/word/2010/wordprocessingGroup" xmlns:wpi="http://schemas.microsoft.com/office/word/2010/wordprocessingInk" xmlns:wne="http://schemas.microsoft.com/office/word/2006/wordml" xmlns:wps="http://schemas.microsoft.com/office/word/2010/wordprocessingShape" mc:Ignorable="w14 w15 wp14">
-  <w:abstractNum w:abstractNumId="0">
+  <w:abstractNum w:abstractNumId="0" w15:restartNumberingAfterBreak="0">
     <w:nsid w:val="01B93D03"/>
     <w:multiLevelType w:val="hybridMultilevel"/>
     <w:tmpl w:val="BDBA3606"/>
@@ -2030,7 +2102,7 @@
       </w:rPr>
     </w:lvl>
   </w:abstractNum>
-  <w:abstractNum w:abstractNumId="1">
+  <w:abstractNum w:abstractNumId="1" w15:restartNumberingAfterBreak="0">
     <w:nsid w:val="11940EA1"/>
     <w:multiLevelType w:val="hybridMultilevel"/>
     <w:tmpl w:val="12F45F66"/>
@@ -2143,7 +2215,7 @@
       </w:rPr>
     </w:lvl>
   </w:abstractNum>
-  <w:abstractNum w:abstractNumId="2">
+  <w:abstractNum w:abstractNumId="2" w15:restartNumberingAfterBreak="0">
     <w:nsid w:val="310C461C"/>
     <w:multiLevelType w:val="hybridMultilevel"/>
     <w:tmpl w:val="2A66D01A"/>
@@ -2256,7 +2328,7 @@
       </w:rPr>
     </w:lvl>
   </w:abstractNum>
-  <w:abstractNum w:abstractNumId="3">
+  <w:abstractNum w:abstractNumId="3" w15:restartNumberingAfterBreak="0">
     <w:nsid w:val="3167678D"/>
     <w:multiLevelType w:val="hybridMultilevel"/>
     <w:tmpl w:val="F20A2EE6"/>
@@ -2345,7 +2417,7 @@
       </w:pPr>
     </w:lvl>
   </w:abstractNum>
-  <w:abstractNum w:abstractNumId="4">
+  <w:abstractNum w:abstractNumId="4" w15:restartNumberingAfterBreak="0">
     <w:nsid w:val="39954C73"/>
     <w:multiLevelType w:val="hybridMultilevel"/>
     <w:tmpl w:val="22821A78"/>
@@ -2431,7 +2503,7 @@
       </w:pPr>
     </w:lvl>
   </w:abstractNum>
-  <w:abstractNum w:abstractNumId="5">
+  <w:abstractNum w:abstractNumId="5" w15:restartNumberingAfterBreak="0">
     <w:nsid w:val="5C4A3C33"/>
     <w:multiLevelType w:val="hybridMultilevel"/>
     <w:tmpl w:val="72C2F606"/>
@@ -2517,7 +2589,7 @@
       </w:pPr>
     </w:lvl>
   </w:abstractNum>
-  <w:abstractNum w:abstractNumId="6">
+  <w:abstractNum w:abstractNumId="6" w15:restartNumberingAfterBreak="0">
     <w:nsid w:val="65330EFF"/>
     <w:multiLevelType w:val="hybridMultilevel"/>
     <w:tmpl w:val="33AE1492"/>
@@ -2603,7 +2675,7 @@
       </w:pPr>
     </w:lvl>
   </w:abstractNum>
-  <w:abstractNum w:abstractNumId="7">
+  <w:abstractNum w:abstractNumId="7" w15:restartNumberingAfterBreak="0">
     <w:nsid w:val="727B293F"/>
     <w:multiLevelType w:val="hybridMultilevel"/>
     <w:tmpl w:val="2996CC78"/>
@@ -2689,7 +2761,7 @@
       </w:pPr>
     </w:lvl>
   </w:abstractNum>
-  <w:abstractNum w:abstractNumId="8">
+  <w:abstractNum w:abstractNumId="8" w15:restartNumberingAfterBreak="0">
     <w:nsid w:val="77C46A9E"/>
     <w:multiLevelType w:val="hybridMultilevel"/>
     <w:tmpl w:val="D7242F92"/>
@@ -2802,7 +2874,7 @@
       </w:rPr>
     </w:lvl>
   </w:abstractNum>
-  <w:abstractNum w:abstractNumId="9">
+  <w:abstractNum w:abstractNumId="9" w15:restartNumberingAfterBreak="0">
     <w:nsid w:val="7D8652AD"/>
     <w:multiLevelType w:val="hybridMultilevel"/>
     <w:tmpl w:val="BB24E072"/>
@@ -4302,7 +4374,7 @@
 </file>
 
 <file path=customXml/itemProps1.xml><?xml version="1.0" encoding="utf-8"?>
-<ds:datastoreItem xmlns:ds="http://schemas.openxmlformats.org/officeDocument/2006/customXml" ds:itemID="{920033D0-34DD-4176-9471-C169D07FD4BC}">
+<ds:datastoreItem xmlns:ds="http://schemas.openxmlformats.org/officeDocument/2006/customXml" ds:itemID="{43500473-7F06-46B8-93E2-0FDFE54E88AA}">
   <ds:schemaRefs>
     <ds:schemaRef ds:uri="http://schemas.openxmlformats.org/officeDocument/2006/bibliography"/>
   </ds:schemaRefs>

</xml_diff>